<commit_message>
added repository link to submission doc
</commit_message>
<xml_diff>
--- a/Assessment 1 Submission.docx
+++ b/Assessment 1 Submission.docx
@@ -41,7 +41,10 @@
         <w:pStyle w:val="Heading3"/>
       </w:pPr>
       <w:r>
-        <w:t>Website Address:</w:t>
+        <w:t>GitHub Page URL</w:t>
+      </w:r>
+      <w:r>
+        <w:t>:</w:t>
       </w:r>
     </w:p>
     <w:p>
@@ -68,14 +71,36 @@
     </w:p>
     <w:p/>
     <w:p>
+      <w:pPr>
+        <w:pStyle w:val="Heading3"/>
+      </w:pPr>
       <w:r>
-        <w:t>GitHub Repositor Link</w:t>
+        <w:t>GitHub Reposito</w:t>
       </w:r>
-    </w:p>
-    <w:p>
+      <w:r>
+        <w:t>ry</w:t>
+      </w:r>
+      <w:r>
+        <w:t xml:space="preserve"> Lin</w:t>
+      </w:r>
+      <w:r>
+        <w:t>k</w:t>
+      </w:r>
       <w:bookmarkStart w:id="0" w:name="_GoBack"/>
       <w:bookmarkEnd w:id="0"/>
     </w:p>
+    <w:p>
+      <w:hyperlink r:id="rId6" w:history="1">
+        <w:r>
+          <w:rPr>
+            <w:rStyle w:val="Hyperlink"/>
+          </w:rPr>
+          <w:t>https://github.com/XerxasJade/XerxasJade.github.io</w:t>
+        </w:r>
+      </w:hyperlink>
+    </w:p>
+    <w:p/>
+    <w:p/>
     <w:sectPr>
       <w:pgSz w:w="12240" w:h="15840"/>
       <w:pgMar w:top="1440" w:right="1440" w:bottom="1440" w:left="1440" w:header="720" w:footer="720" w:gutter="0"/>

</xml_diff>